<commit_message>
update: doc for mac
</commit_message>
<xml_diff>
--- a/Doc/cocos3d-x平台部署-mac-android.docx
+++ b/Doc/cocos3d-x平台部署-mac-android.docx
@@ -43,9 +43,6 @@
                 </w:rPr>
                 <w:alias w:val="公司"/>
                 <w:id w:val="13406915"/>
-                <w:placeholder>
-                  <w:docPart w:val="37064922AB634D6E89043E801474427B"/>
-                </w:placeholder>
                 <w:dataBinding w:prefixMappings="xmlns:ns0='http://schemas.openxmlformats.org/officeDocument/2006/extended-properties'" w:xpath="/ns0:Properties[1]/ns0:Company[1]" w:storeItemID="{6668398D-A668-4E3E-A5EB-62B293D839F1}"/>
                 <w:text/>
               </w:sdtPr>
@@ -103,6 +100,7 @@
                   <w:dataBinding w:prefixMappings="xmlns:ns0='http://schemas.openxmlformats.org/package/2006/metadata/core-properties' xmlns:ns1='http://purl.org/dc/elements/1.1/'" w:xpath="/ns0:coreProperties[1]/ns1:title[1]" w:storeItemID="{6C3C8BC8-F283-45AE-878A-BAB7291924A1}"/>
                   <w:text/>
                 </w:sdtPr>
+                <w:sdtEndPr/>
                 <w:sdtContent>
                   <w:p>
                     <w:pPr>
@@ -148,6 +146,7 @@
                 <w:dataBinding w:prefixMappings="xmlns:ns0='http://schemas.openxmlformats.org/package/2006/metadata/core-properties' xmlns:ns1='http://purl.org/dc/elements/1.1/'" w:xpath="/ns0:coreProperties[1]/ns1:subject[1]" w:storeItemID="{6C3C8BC8-F283-45AE-878A-BAB7291924A1}"/>
                 <w:text/>
               </w:sdtPr>
+              <w:sdtEndPr/>
               <w:sdtContent>
                 <w:tc>
                   <w:tcPr>
@@ -210,6 +209,7 @@
                   <w:dataBinding w:prefixMappings="xmlns:ns0='http://schemas.openxmlformats.org/package/2006/metadata/core-properties' xmlns:ns1='http://purl.org/dc/elements/1.1/'" w:xpath="/ns0:coreProperties[1]/ns1:creator[1]" w:storeItemID="{6C3C8BC8-F283-45AE-878A-BAB7291924A1}"/>
                   <w:text/>
                 </w:sdtPr>
+                <w:sdtEndPr/>
                 <w:sdtContent>
                   <w:p>
                     <w:pPr>
@@ -243,6 +243,7 @@
                     <w:calendar w:val="gregorian"/>
                   </w:date>
                 </w:sdtPr>
+                <w:sdtEndPr/>
                 <w:sdtContent>
                   <w:p>
                     <w:pPr>
@@ -302,6 +303,7 @@
           <w:docPartUnique/>
         </w:docPartObj>
       </w:sdtPr>
+      <w:sdtEndPr/>
       <w:sdtContent>
         <w:p>
           <w:pPr>
@@ -314,6 +316,8 @@
             <w:t>目录</w:t>
           </w:r>
         </w:p>
+        <w:bookmarkStart w:id="0" w:name="_GoBack"/>
+        <w:bookmarkEnd w:id="0"/>
         <w:p>
           <w:pPr>
             <w:pStyle w:val="10"/>
@@ -334,7 +338,7 @@
           <w:r>
             <w:fldChar w:fldCharType="separate"/>
           </w:r>
-          <w:hyperlink w:anchor="_Toc381693770" w:history="1">
+          <w:hyperlink w:anchor="_Toc381679970" w:history="1">
             <w:r>
               <w:rPr>
                 <w:rStyle w:val="a3"/>
@@ -375,7 +379,7 @@
                 <w:noProof/>
                 <w:webHidden/>
               </w:rPr>
-              <w:instrText xml:space="preserve"> PAGEREF _Toc381693770 \h </w:instrText>
+              <w:instrText xml:space="preserve"> PAGEREF _Toc381679970 \h </w:instrText>
             </w:r>
             <w:r>
               <w:rPr>
@@ -417,7 +421,7 @@
               <w:noProof/>
             </w:rPr>
           </w:pPr>
-          <w:hyperlink w:anchor="_Toc381693771" w:history="1">
+          <w:hyperlink w:anchor="_Toc381679971" w:history="1">
             <w:r>
               <w:rPr>
                 <w:rStyle w:val="a3"/>
@@ -473,7 +477,7 @@
                 <w:noProof/>
                 <w:webHidden/>
               </w:rPr>
-              <w:instrText xml:space="preserve"> PAGEREF _Toc381693771 \h </w:instrText>
+              <w:instrText xml:space="preserve"> PAGEREF _Toc381679971 \h </w:instrText>
             </w:r>
             <w:r>
               <w:rPr>
@@ -515,7 +519,7 @@
               <w:noProof/>
             </w:rPr>
           </w:pPr>
-          <w:hyperlink w:anchor="_Toc381693772" w:history="1">
+          <w:hyperlink w:anchor="_Toc381679972" w:history="1">
             <w:r>
               <w:rPr>
                 <w:rStyle w:val="a3"/>
@@ -571,7 +575,7 @@
                 <w:noProof/>
                 <w:webHidden/>
               </w:rPr>
-              <w:instrText xml:space="preserve"> PAGEREF _Toc381693772 \h </w:instrText>
+              <w:instrText xml:space="preserve"> PAGEREF _Toc381679972 \h </w:instrText>
             </w:r>
             <w:r>
               <w:rPr>
@@ -613,7 +617,7 @@
               <w:noProof/>
             </w:rPr>
           </w:pPr>
-          <w:hyperlink w:anchor="_Toc381693776" w:history="1">
+          <w:hyperlink w:anchor="_Toc381679976" w:history="1">
             <w:r>
               <w:rPr>
                 <w:rStyle w:val="a3"/>
@@ -654,7 +658,7 @@
                 <w:noProof/>
                 <w:webHidden/>
               </w:rPr>
-              <w:instrText xml:space="preserve"> PAGEREF _Toc381693776 \h </w:instrText>
+              <w:instrText xml:space="preserve"> PAGEREF _Toc381679976 \h </w:instrText>
             </w:r>
             <w:r>
               <w:rPr>
@@ -696,7 +700,7 @@
               <w:noProof/>
             </w:rPr>
           </w:pPr>
-          <w:hyperlink w:anchor="_Toc381693777" w:history="1">
+          <w:hyperlink w:anchor="_Toc381679977" w:history="1">
             <w:r>
               <w:rPr>
                 <w:rStyle w:val="a3"/>
@@ -738,7 +742,7 @@
                 <w:noProof/>
                 <w:webHidden/>
               </w:rPr>
-              <w:instrText xml:space="preserve"> PAGEREF _Toc381693777 \h </w:instrText>
+              <w:instrText xml:space="preserve"> PAGEREF _Toc381679977 \h </w:instrText>
             </w:r>
             <w:r>
               <w:rPr>
@@ -780,7 +784,7 @@
               <w:noProof/>
             </w:rPr>
           </w:pPr>
-          <w:hyperlink w:anchor="_Toc381693778" w:history="1">
+          <w:hyperlink w:anchor="_Toc381679978" w:history="1">
             <w:r>
               <w:rPr>
                 <w:rStyle w:val="a3"/>
@@ -836,7 +840,7 @@
                 <w:noProof/>
                 <w:webHidden/>
               </w:rPr>
-              <w:instrText xml:space="preserve"> PAGEREF _Toc381693778 \h </w:instrText>
+              <w:instrText xml:space="preserve"> PAGEREF _Toc381679978 \h </w:instrText>
             </w:r>
             <w:r>
               <w:rPr>
@@ -856,7 +860,7 @@
                 <w:noProof/>
                 <w:webHidden/>
               </w:rPr>
-              <w:t>2</w:t>
+              <w:t>1</w:t>
             </w:r>
             <w:r>
               <w:rPr>
@@ -878,7 +882,7 @@
               <w:noProof/>
             </w:rPr>
           </w:pPr>
-          <w:hyperlink w:anchor="_Toc381693779" w:history="1">
+          <w:hyperlink w:anchor="_Toc381679979" w:history="1">
             <w:r>
               <w:rPr>
                 <w:rStyle w:val="a3"/>
@@ -919,7 +923,7 @@
                 <w:noProof/>
                 <w:webHidden/>
               </w:rPr>
-              <w:instrText xml:space="preserve"> PAGEREF _Toc381693779 \h </w:instrText>
+              <w:instrText xml:space="preserve"> PAGEREF _Toc381679979 \h </w:instrText>
             </w:r>
             <w:r>
               <w:rPr>
@@ -939,7 +943,7 @@
                 <w:noProof/>
                 <w:webHidden/>
               </w:rPr>
-              <w:t>4</w:t>
+              <w:t>3</w:t>
             </w:r>
             <w:r>
               <w:rPr>
@@ -979,7 +983,7 @@
       <w:pPr>
         <w:pStyle w:val="1"/>
       </w:pPr>
-      <w:bookmarkStart w:id="0" w:name="_Toc381693770"/>
+      <w:bookmarkStart w:id="1" w:name="_Toc381679970"/>
       <w:r>
         <w:rPr>
           <w:rFonts w:hint="eastAsia"/>
@@ -987,7 +991,7 @@
         <w:lastRenderedPageBreak/>
         <w:t>准备工作</w:t>
       </w:r>
-      <w:bookmarkEnd w:id="0"/>
+      <w:bookmarkEnd w:id="1"/>
     </w:p>
     <w:p>
       <w:pPr>
@@ -1080,14 +1084,20 @@
         </w:numPr>
         <w:ind w:firstLineChars="0"/>
       </w:pPr>
-      <w:proofErr w:type="spellStart"/>
-      <w:r>
-        <w:t>J</w:t>
-      </w:r>
-      <w:r>
-        <w:t>re</w:t>
-      </w:r>
-      <w:proofErr w:type="spellEnd"/>
+      <w:hyperlink r:id="rId10" w:history="1">
+        <w:r>
+          <w:rPr>
+            <w:rStyle w:val="a3"/>
+          </w:rPr>
+          <w:t>J</w:t>
+        </w:r>
+        <w:r>
+          <w:rPr>
+            <w:rStyle w:val="a3"/>
+          </w:rPr>
+          <w:t>re</w:t>
+        </w:r>
+      </w:hyperlink>
       <w:r>
         <w:rPr>
           <w:rFonts w:hint="eastAsia"/>
@@ -1128,14 +1138,14 @@
         <w:ind w:firstLineChars="0"/>
         <w:jc w:val="left"/>
       </w:pPr>
-      <w:proofErr w:type="spellStart"/>
-      <w:r>
-        <w:t>adt</w:t>
-      </w:r>
-      <w:proofErr w:type="spellEnd"/>
-      <w:r>
-        <w:t>-bundle</w:t>
-      </w:r>
+      <w:hyperlink r:id="rId11" w:history="1">
+        <w:r>
+          <w:rPr>
+            <w:rStyle w:val="a3"/>
+          </w:rPr>
+          <w:t>adt-bundle</w:t>
+        </w:r>
+      </w:hyperlink>
       <w:r>
         <w:rPr>
           <w:rFonts w:hint="eastAsia"/>
@@ -1193,12 +1203,15 @@
         <w:ind w:firstLineChars="0"/>
         <w:jc w:val="left"/>
       </w:pPr>
-      <w:r>
-        <w:rPr>
-          <w:rFonts w:hint="eastAsia"/>
-        </w:rPr>
-        <w:t>NDK</w:t>
-      </w:r>
+      <w:hyperlink r:id="rId12" w:history="1">
+        <w:r>
+          <w:rPr>
+            <w:rStyle w:val="a3"/>
+            <w:rFonts w:hint="eastAsia"/>
+          </w:rPr>
+          <w:t>NDK</w:t>
+        </w:r>
+      </w:hyperlink>
       <w:r>
         <w:rPr>
           <w:rFonts w:hint="eastAsia"/>
@@ -1279,7 +1292,7 @@
         </w:rPr>
         <w:t>地址：</w:t>
       </w:r>
-      <w:hyperlink r:id="rId10" w:history="1">
+      <w:hyperlink r:id="rId13" w:history="1">
         <w:r>
           <w:rPr>
             <w:rStyle w:val="a3"/>
@@ -1365,7 +1378,7 @@
                     <pic:cNvPicPr/>
                   </pic:nvPicPr>
                   <pic:blipFill>
-                    <a:blip r:embed="rId11"/>
+                    <a:blip r:embed="rId14"/>
                     <a:stretch>
                       <a:fillRect/>
                     </a:stretch>
@@ -1390,7 +1403,7 @@
       <w:pPr>
         <w:pStyle w:val="1"/>
       </w:pPr>
-      <w:bookmarkStart w:id="1" w:name="_Toc381693771"/>
+      <w:bookmarkStart w:id="2" w:name="_Toc381679971"/>
       <w:r>
         <w:rPr>
           <w:rFonts w:hint="eastAsia"/>
@@ -1409,7 +1422,7 @@
         </w:rPr>
         <w:t>工程</w:t>
       </w:r>
-      <w:bookmarkEnd w:id="1"/>
+      <w:bookmarkEnd w:id="2"/>
     </w:p>
     <w:p>
       <w:r>
@@ -1470,7 +1483,7 @@
                     <pic:cNvPicPr/>
                   </pic:nvPicPr>
                   <pic:blipFill rotWithShape="1">
-                    <a:blip r:embed="rId12"/>
+                    <a:blip r:embed="rId15"/>
                     <a:srcRect b="30769"/>
                     <a:stretch/>
                   </pic:blipFill>
@@ -1684,7 +1697,7 @@
                     <pic:cNvPicPr/>
                   </pic:nvPicPr>
                   <pic:blipFill rotWithShape="1">
-                    <a:blip r:embed="rId13"/>
+                    <a:blip r:embed="rId16"/>
                     <a:srcRect l="1706" t="6316" r="1706" b="12632"/>
                     <a:stretch/>
                   </pic:blipFill>
@@ -1771,7 +1784,7 @@
       <w:pPr>
         <w:pStyle w:val="1"/>
       </w:pPr>
-      <w:bookmarkStart w:id="2" w:name="_Toc381693772"/>
+      <w:bookmarkStart w:id="3" w:name="_Toc381679972"/>
       <w:r>
         <w:rPr>
           <w:rFonts w:hint="eastAsia"/>
@@ -1791,7 +1804,7 @@
         </w:rPr>
         <w:t>工程</w:t>
       </w:r>
-      <w:bookmarkEnd w:id="2"/>
+      <w:bookmarkEnd w:id="3"/>
     </w:p>
     <w:p>
       <w:pPr>
@@ -1814,16 +1827,18 @@
           <w:szCs w:val="32"/>
         </w:rPr>
       </w:pPr>
-      <w:bookmarkStart w:id="3" w:name="_Toc381621116"/>
-      <w:bookmarkStart w:id="4" w:name="_Toc381623304"/>
-      <w:bookmarkStart w:id="5" w:name="_Toc381624728"/>
-      <w:bookmarkStart w:id="6" w:name="_Toc381627030"/>
-      <w:bookmarkStart w:id="7" w:name="_Toc381693773"/>
-      <w:bookmarkEnd w:id="3"/>
+      <w:bookmarkStart w:id="4" w:name="_Toc381621116"/>
+      <w:bookmarkStart w:id="5" w:name="_Toc381623304"/>
+      <w:bookmarkStart w:id="6" w:name="_Toc381624728"/>
+      <w:bookmarkStart w:id="7" w:name="_Toc381627030"/>
+      <w:bookmarkStart w:id="8" w:name="_Toc381693773"/>
+      <w:bookmarkStart w:id="9" w:name="_Toc381679973"/>
       <w:bookmarkEnd w:id="4"/>
       <w:bookmarkEnd w:id="5"/>
       <w:bookmarkEnd w:id="6"/>
       <w:bookmarkEnd w:id="7"/>
+      <w:bookmarkEnd w:id="8"/>
+      <w:bookmarkEnd w:id="9"/>
     </w:p>
     <w:p>
       <w:pPr>
@@ -1846,10 +1861,12 @@
           <w:szCs w:val="32"/>
         </w:rPr>
       </w:pPr>
-      <w:bookmarkStart w:id="8" w:name="_Toc381627031"/>
-      <w:bookmarkStart w:id="9" w:name="_Toc381693774"/>
-      <w:bookmarkEnd w:id="8"/>
-      <w:bookmarkEnd w:id="9"/>
+      <w:bookmarkStart w:id="10" w:name="_Toc381627031"/>
+      <w:bookmarkStart w:id="11" w:name="_Toc381693774"/>
+      <w:bookmarkStart w:id="12" w:name="_Toc381679974"/>
+      <w:bookmarkEnd w:id="10"/>
+      <w:bookmarkEnd w:id="11"/>
+      <w:bookmarkEnd w:id="12"/>
     </w:p>
     <w:p>
       <w:pPr>
@@ -1872,16 +1889,18 @@
           <w:szCs w:val="32"/>
         </w:rPr>
       </w:pPr>
-      <w:bookmarkStart w:id="10" w:name="_Toc381627032"/>
-      <w:bookmarkStart w:id="11" w:name="_Toc381693775"/>
-      <w:bookmarkEnd w:id="10"/>
-      <w:bookmarkEnd w:id="11"/>
+      <w:bookmarkStart w:id="13" w:name="_Toc381627032"/>
+      <w:bookmarkStart w:id="14" w:name="_Toc381693775"/>
+      <w:bookmarkStart w:id="15" w:name="_Toc381679975"/>
+      <w:bookmarkEnd w:id="13"/>
+      <w:bookmarkEnd w:id="14"/>
+      <w:bookmarkEnd w:id="15"/>
     </w:p>
     <w:p>
       <w:pPr>
         <w:pStyle w:val="2"/>
       </w:pPr>
-      <w:bookmarkStart w:id="12" w:name="_Toc381693776"/>
+      <w:bookmarkStart w:id="16" w:name="_Toc381679976"/>
       <w:r>
         <w:rPr>
           <w:rFonts w:hint="eastAsia"/>
@@ -1894,7 +1913,7 @@
         </w:rPr>
         <w:t>环境变量</w:t>
       </w:r>
-      <w:bookmarkEnd w:id="12"/>
+      <w:bookmarkEnd w:id="16"/>
     </w:p>
     <w:p>
       <w:r>
@@ -1925,7 +1944,7 @@
                     <pic:cNvPicPr/>
                   </pic:nvPicPr>
                   <pic:blipFill rotWithShape="1">
-                    <a:blip r:embed="rId14">
+                    <a:blip r:embed="rId17">
                       <a:extLst>
                         <a:ext uri="{28A0092B-C50C-407E-A947-70E740481C1C}">
                           <a14:useLocalDpi xmlns:a14="http://schemas.microsoft.com/office/drawing/2010/main" val="0"/>
@@ -2135,7 +2154,7 @@
                     <pic:cNvPicPr/>
                   </pic:nvPicPr>
                   <pic:blipFill rotWithShape="1">
-                    <a:blip r:embed="rId15"/>
+                    <a:blip r:embed="rId18"/>
                     <a:srcRect l="2021" t="2412" r="2023" b="77170"/>
                     <a:stretch/>
                   </pic:blipFill>
@@ -2244,7 +2263,7 @@
           <w:shd w:val="clear" w:color="auto" w:fill="FAFAFA"/>
         </w:rPr>
       </w:pPr>
-      <w:bookmarkStart w:id="13" w:name="_Toc381693777"/>
+      <w:bookmarkStart w:id="17" w:name="_Toc381679977"/>
       <w:r>
         <w:rPr>
           <w:rFonts w:hint="eastAsia"/>
@@ -2252,7 +2271,7 @@
         </w:rPr>
         <w:t>编译库文件</w:t>
       </w:r>
-      <w:bookmarkEnd w:id="13"/>
+      <w:bookmarkEnd w:id="17"/>
     </w:p>
     <w:p>
       <w:pPr>
@@ -2366,7 +2385,7 @@
                     <pic:cNvPicPr/>
                   </pic:nvPicPr>
                   <pic:blipFill>
-                    <a:blip r:embed="rId16"/>
+                    <a:blip r:embed="rId19"/>
                     <a:stretch>
                       <a:fillRect/>
                     </a:stretch>
@@ -2423,7 +2442,7 @@
                     <pic:cNvPicPr/>
                   </pic:nvPicPr>
                   <pic:blipFill rotWithShape="1">
-                    <a:blip r:embed="rId17"/>
+                    <a:blip r:embed="rId20"/>
                     <a:srcRect l="1701" t="2155" r="1672" b="4705"/>
                     <a:stretch/>
                   </pic:blipFill>
@@ -2455,7 +2474,7 @@
       <w:pPr>
         <w:pStyle w:val="2"/>
       </w:pPr>
-      <w:bookmarkStart w:id="14" w:name="_Toc381693778"/>
+      <w:bookmarkStart w:id="18" w:name="_Toc381679978"/>
       <w:r>
         <w:rPr>
           <w:rFonts w:hint="eastAsia"/>
@@ -2474,7 +2493,7 @@
         </w:rPr>
         <w:t>文件</w:t>
       </w:r>
-      <w:bookmarkEnd w:id="14"/>
+      <w:bookmarkEnd w:id="18"/>
     </w:p>
     <w:p>
       <w:r>
@@ -2565,7 +2584,7 @@
                     <pic:cNvPicPr/>
                   </pic:nvPicPr>
                   <pic:blipFill rotWithShape="1">
-                    <a:blip r:embed="rId18"/>
+                    <a:blip r:embed="rId21"/>
                     <a:srcRect l="3027" t="2191" r="2897" b="4381"/>
                     <a:stretch/>
                   </pic:blipFill>
@@ -2739,7 +2758,7 @@
                     <pic:cNvPicPr/>
                   </pic:nvPicPr>
                   <pic:blipFill rotWithShape="1">
-                    <a:blip r:embed="rId19"/>
+                    <a:blip r:embed="rId22"/>
                     <a:srcRect l="2338" t="2710" r="2338" b="5527"/>
                     <a:stretch/>
                   </pic:blipFill>
@@ -2836,7 +2855,7 @@
                     <pic:cNvPicPr/>
                   </pic:nvPicPr>
                   <pic:blipFill rotWithShape="1">
-                    <a:blip r:embed="rId20"/>
+                    <a:blip r:embed="rId23"/>
                     <a:srcRect l="2233" t="3106" r="2247" b="6020"/>
                     <a:stretch/>
                   </pic:blipFill>
@@ -2946,7 +2965,7 @@
                     <pic:cNvPicPr/>
                   </pic:nvPicPr>
                   <pic:blipFill>
-                    <a:blip r:embed="rId21"/>
+                    <a:blip r:embed="rId24"/>
                     <a:stretch>
                       <a:fillRect/>
                     </a:stretch>
@@ -3034,7 +3053,7 @@
                     <pic:cNvPicPr/>
                   </pic:nvPicPr>
                   <pic:blipFill>
-                    <a:blip r:embed="rId22"/>
+                    <a:blip r:embed="rId25"/>
                     <a:stretch>
                       <a:fillRect/>
                     </a:stretch>
@@ -3059,22 +3078,19 @@
       <w:pPr>
         <w:pStyle w:val="2"/>
       </w:pPr>
-      <w:bookmarkStart w:id="15" w:name="_Toc381693779"/>
+      <w:bookmarkStart w:id="19" w:name="_Toc381679979"/>
       <w:r>
         <w:rPr>
           <w:rFonts w:hint="eastAsia"/>
         </w:rPr>
         <w:t>运行</w:t>
       </w:r>
-      <w:bookmarkEnd w:id="15"/>
+      <w:bookmarkEnd w:id="19"/>
     </w:p>
     <w:p>
       <w:pPr>
         <w:pStyle w:val="a5"/>
         <w:ind w:left="360" w:firstLineChars="0" w:firstLine="0"/>
-        <w:rPr>
-          <w:rFonts w:hint="eastAsia"/>
-        </w:rPr>
       </w:pPr>
       <w:r>
         <w:rPr>
@@ -3108,7 +3124,7 @@
                     <pic:cNvPicPr/>
                   </pic:nvPicPr>
                   <pic:blipFill>
-                    <a:blip r:embed="rId23"/>
+                    <a:blip r:embed="rId26"/>
                     <a:stretch>
                       <a:fillRect/>
                     </a:stretch>
@@ -3178,9 +3194,6 @@
         <w:pStyle w:val="a5"/>
         <w:ind w:left="360" w:firstLineChars="0" w:firstLine="0"/>
         <w:jc w:val="center"/>
-        <w:rPr>
-          <w:rFonts w:hint="eastAsia"/>
-        </w:rPr>
       </w:pPr>
       <w:r>
         <w:rPr>
@@ -3203,7 +3216,7 @@
                     <pic:cNvPicPr/>
                   </pic:nvPicPr>
                   <pic:blipFill>
-                    <a:blip r:embed="rId24"/>
+                    <a:blip r:embed="rId27"/>
                     <a:stretch>
                       <a:fillRect/>
                     </a:stretch>
@@ -3223,8 +3236,6 @@
           </wp:inline>
         </w:drawing>
       </w:r>
-      <w:bookmarkStart w:id="16" w:name="_GoBack"/>
-      <w:bookmarkEnd w:id="16"/>
     </w:p>
     <w:p>
       <w:pPr>
@@ -3293,7 +3304,7 @@
                     <pic:cNvPicPr/>
                   </pic:nvPicPr>
                   <pic:blipFill>
-                    <a:blip r:embed="rId25"/>
+                    <a:blip r:embed="rId28"/>
                     <a:stretch>
                       <a:fillRect/>
                     </a:stretch>
@@ -4632,6 +4643,18 @@
       <w:szCs w:val="18"/>
     </w:rPr>
   </w:style>
+  <w:style w:type="character" w:styleId="a9">
+    <w:name w:val="FollowedHyperlink"/>
+    <w:basedOn w:val="a0"/>
+    <w:uiPriority w:val="99"/>
+    <w:semiHidden/>
+    <w:unhideWhenUsed/>
+    <w:rsid w:val="00DE2B87"/>
+    <w:rPr>
+      <w:color w:val="800080" w:themeColor="followedHyperlink"/>
+      <w:u w:val="single"/>
+    </w:rPr>
+  </w:style>
 </w:styles>
 </file>
 
@@ -5123,581 +5146,19 @@
       <w:szCs w:val="18"/>
     </w:rPr>
   </w:style>
-</w:styles>
-</file>
-
-<file path=word/glossary/document.xml><?xml version="1.0" encoding="utf-8"?>
-<w:glossaryDocument xmlns:wpc="http://schemas.microsoft.com/office/word/2010/wordprocessingCanvas" xmlns:mc="http://schemas.openxmlformats.org/markup-compatibility/2006" xmlns:o="urn:schemas-microsoft-com:office:office" xmlns:r="http://schemas.openxmlformats.org/officeDocument/2006/relationships" xmlns:m="http://schemas.openxmlformats.org/officeDocument/2006/math" xmlns:v="urn:schemas-microsoft-com:vml" xmlns:wp14="http://schemas.microsoft.com/office/word/2010/wordprocessingDrawing" xmlns:wp="http://schemas.openxmlformats.org/drawingml/2006/wordprocessingDrawing" xmlns:w10="urn:schemas-microsoft-com:office:word" xmlns:w="http://schemas.openxmlformats.org/wordprocessingml/2006/main" xmlns:w14="http://schemas.microsoft.com/office/word/2010/wordml" xmlns:wpg="http://schemas.microsoft.com/office/word/2010/wordprocessingGroup" xmlns:wpi="http://schemas.microsoft.com/office/word/2010/wordprocessingInk" xmlns:wne="http://schemas.microsoft.com/office/word/2006/wordml" xmlns:wps="http://schemas.microsoft.com/office/word/2010/wordprocessingShape" mc:Ignorable="w14 wp14"/>
-</file>
-
-<file path=word/glossary/fontTable.xml><?xml version="1.0" encoding="utf-8"?>
-<w:fonts xmlns:mc="http://schemas.openxmlformats.org/markup-compatibility/2006" xmlns:r="http://schemas.openxmlformats.org/officeDocument/2006/relationships" xmlns:w="http://schemas.openxmlformats.org/wordprocessingml/2006/main" xmlns:w14="http://schemas.microsoft.com/office/word/2010/wordml" mc:Ignorable="w14">
-  <w:font w:name="Wingdings">
-    <w:panose1 w:val="05000000000000000000"/>
-    <w:charset w:val="02"/>
-    <w:family w:val="auto"/>
-    <w:pitch w:val="variable"/>
-    <w:sig w:usb0="00000000" w:usb1="10000000" w:usb2="00000000" w:usb3="00000000" w:csb0="80000000" w:csb1="00000000"/>
-  </w:font>
-  <w:font w:name="Times New Roman">
-    <w:panose1 w:val="02020603050405020304"/>
-    <w:charset w:val="00"/>
-    <w:family w:val="roman"/>
-    <w:pitch w:val="variable"/>
-    <w:sig w:usb0="E0002AFF" w:usb1="C0007841" w:usb2="00000009" w:usb3="00000000" w:csb0="000001FF" w:csb1="00000000"/>
-  </w:font>
-  <w:font w:name="Calibri">
-    <w:panose1 w:val="020F0502020204030204"/>
-    <w:charset w:val="00"/>
-    <w:family w:val="swiss"/>
-    <w:pitch w:val="variable"/>
-    <w:sig w:usb0="E10002FF" w:usb1="4000ACFF" w:usb2="00000009" w:usb3="00000000" w:csb0="0000019F" w:csb1="00000000"/>
-  </w:font>
-  <w:font w:name="宋体">
-    <w:altName w:val="SimSun"/>
-    <w:panose1 w:val="02010600030101010101"/>
-    <w:charset w:val="86"/>
-    <w:family w:val="auto"/>
-    <w:pitch w:val="variable"/>
-    <w:sig w:usb0="00000003" w:usb1="288F0000" w:usb2="00000016" w:usb3="00000000" w:csb0="00040001" w:csb1="00000000"/>
-  </w:font>
-  <w:font w:name="Cambria">
-    <w:panose1 w:val="02040503050406030204"/>
-    <w:charset w:val="00"/>
-    <w:family w:val="roman"/>
-    <w:pitch w:val="variable"/>
-    <w:sig w:usb0="E00002FF" w:usb1="400004FF" w:usb2="00000000" w:usb3="00000000" w:csb0="0000019F" w:csb1="00000000"/>
-  </w:font>
-  <w:font w:name="Arial">
-    <w:panose1 w:val="020B0604020202020204"/>
-    <w:charset w:val="00"/>
-    <w:family w:val="swiss"/>
-    <w:pitch w:val="variable"/>
-    <w:sig w:usb0="E0002AFF" w:usb1="C0007843" w:usb2="00000009" w:usb3="00000000" w:csb0="000001FF" w:csb1="00000000"/>
-  </w:font>
-</w:fonts>
-</file>
-
-<file path=word/glossary/settings.xml><?xml version="1.0" encoding="utf-8"?>
-<w:settings xmlns:mc="http://schemas.openxmlformats.org/markup-compatibility/2006" xmlns:o="urn:schemas-microsoft-com:office:office" xmlns:r="http://schemas.openxmlformats.org/officeDocument/2006/relationships" xmlns:m="http://schemas.openxmlformats.org/officeDocument/2006/math" xmlns:v="urn:schemas-microsoft-com:vml" xmlns:w10="urn:schemas-microsoft-com:office:word" xmlns:w="http://schemas.openxmlformats.org/wordprocessingml/2006/main" xmlns:w14="http://schemas.microsoft.com/office/word/2010/wordml" xmlns:sl="http://schemas.openxmlformats.org/schemaLibrary/2006/main" mc:Ignorable="w14">
-  <w:view w:val="normal"/>
-  <w:bordersDoNotSurroundHeader/>
-  <w:bordersDoNotSurroundFooter/>
-  <w:defaultTabStop w:val="420"/>
-  <w:drawingGridVerticalSpacing w:val="156"/>
-  <w:displayHorizontalDrawingGridEvery w:val="0"/>
-  <w:displayVerticalDrawingGridEvery w:val="2"/>
-  <w:characterSpacingControl w:val="compressPunctuation"/>
-  <w:compat>
-    <w:spaceForUL/>
-    <w:balanceSingleByteDoubleByteWidth/>
-    <w:doNotLeaveBackslashAlone/>
-    <w:ulTrailSpace/>
-    <w:doNotExpandShiftReturn/>
-    <w:adjustLineHeightInTable/>
-    <w:useFELayout/>
-    <w:compatSetting w:name="compatibilityMode" w:uri="http://schemas.microsoft.com/office/word" w:val="14"/>
-    <w:compatSetting w:name="overrideTableStyleFontSizeAndJustification" w:uri="http://schemas.microsoft.com/office/word" w:val="1"/>
-    <w:compatSetting w:name="enableOpenTypeFeatures" w:uri="http://schemas.microsoft.com/office/word" w:val="1"/>
-    <w:compatSetting w:name="doNotFlipMirrorIndents" w:uri="http://schemas.microsoft.com/office/word" w:val="1"/>
-  </w:compat>
-  <w:rsids>
-    <w:rsidRoot w:val="00086968"/>
-    <w:rsid w:val="00086968"/>
-    <w:rsid w:val="005D3F55"/>
-    <w:rsid w:val="00784066"/>
-    <w:rsid w:val="00A30854"/>
-    <w:rsid w:val="00C412EF"/>
-    <w:rsid w:val="00C92716"/>
-    <w:rsid w:val="00F56404"/>
-  </w:rsids>
-  <m:mathPr>
-    <m:mathFont m:val="Cambria Math"/>
-    <m:brkBin m:val="before"/>
-    <m:brkBinSub m:val="--"/>
-    <m:smallFrac m:val="0"/>
-    <m:dispDef/>
-    <m:lMargin m:val="0"/>
-    <m:rMargin m:val="0"/>
-    <m:defJc m:val="centerGroup"/>
-    <m:wrapIndent m:val="1440"/>
-    <m:intLim m:val="subSup"/>
-    <m:naryLim m:val="undOvr"/>
-  </m:mathPr>
-  <w:themeFontLang w:val="en-US" w:eastAsia="zh-CN"/>
-  <w:clrSchemeMapping w:bg1="light1" w:t1="dark1" w:bg2="light2" w:t2="dark2" w:accent1="accent1" w:accent2="accent2" w:accent3="accent3" w:accent4="accent4" w:accent5="accent5" w:accent6="accent6" w:hyperlink="hyperlink" w:followedHyperlink="followedHyperlink"/>
-  <w:decimalSymbol w:val="."/>
-  <w:listSeparator w:val=","/>
-</w:settings>
-</file>
-
-<file path=word/glossary/styles.xml><?xml version="1.0" encoding="utf-8"?>
-<w:styles xmlns:mc="http://schemas.openxmlformats.org/markup-compatibility/2006" xmlns:r="http://schemas.openxmlformats.org/officeDocument/2006/relationships" xmlns:w="http://schemas.openxmlformats.org/wordprocessingml/2006/main" xmlns:w14="http://schemas.microsoft.com/office/word/2010/wordml" mc:Ignorable="w14">
-  <w:docDefaults>
-    <w:rPrDefault>
-      <w:rPr>
-        <w:rFonts w:asciiTheme="minorHAnsi" w:eastAsiaTheme="minorEastAsia" w:hAnsiTheme="minorHAnsi" w:cstheme="minorBidi"/>
-        <w:kern w:val="2"/>
-        <w:sz w:val="21"/>
-        <w:szCs w:val="22"/>
-        <w:lang w:val="en-US" w:eastAsia="zh-CN" w:bidi="ar-SA"/>
-      </w:rPr>
-    </w:rPrDefault>
-    <w:pPrDefault/>
-  </w:docDefaults>
-  <w:latentStyles w:defLockedState="0" w:defUIPriority="99" w:defSemiHidden="1" w:defUnhideWhenUsed="1" w:defQFormat="0" w:count="267">
-    <w:lsdException w:name="Normal" w:semiHidden="0" w:uiPriority="0" w:unhideWhenUsed="0" w:qFormat="1"/>
-    <w:lsdException w:name="heading 1" w:semiHidden="0" w:uiPriority="9" w:unhideWhenUsed="0" w:qFormat="1"/>
-    <w:lsdException w:name="heading 2" w:uiPriority="9" w:qFormat="1"/>
-    <w:lsdException w:name="heading 3" w:uiPriority="9" w:qFormat="1"/>
-    <w:lsdException w:name="heading 4" w:uiPriority="9" w:qFormat="1"/>
-    <w:lsdException w:name="heading 5" w:uiPriority="9" w:qFormat="1"/>
-    <w:lsdException w:name="heading 6" w:uiPriority="9" w:qFormat="1"/>
-    <w:lsdException w:name="heading 7" w:uiPriority="9" w:qFormat="1"/>
-    <w:lsdException w:name="heading 8" w:uiPriority="9" w:qFormat="1"/>
-    <w:lsdException w:name="heading 9" w:uiPriority="9" w:qFormat="1"/>
-    <w:lsdException w:name="toc 1" w:uiPriority="39"/>
-    <w:lsdException w:name="toc 2" w:uiPriority="39"/>
-    <w:lsdException w:name="toc 3" w:uiPriority="39"/>
-    <w:lsdException w:name="toc 4" w:uiPriority="39"/>
-    <w:lsdException w:name="toc 5" w:uiPriority="39"/>
-    <w:lsdException w:name="toc 6" w:uiPriority="39"/>
-    <w:lsdException w:name="toc 7" w:uiPriority="39"/>
-    <w:lsdException w:name="toc 8" w:uiPriority="39"/>
-    <w:lsdException w:name="toc 9" w:uiPriority="39"/>
-    <w:lsdException w:name="caption" w:uiPriority="35" w:qFormat="1"/>
-    <w:lsdException w:name="Title" w:semiHidden="0" w:uiPriority="10" w:unhideWhenUsed="0" w:qFormat="1"/>
-    <w:lsdException w:name="Default Paragraph Font" w:uiPriority="1"/>
-    <w:lsdException w:name="Subtitle" w:semiHidden="0" w:uiPriority="11" w:unhideWhenUsed="0" w:qFormat="1"/>
-    <w:lsdException w:name="Strong" w:semiHidden="0" w:uiPriority="22" w:unhideWhenUsed="0" w:qFormat="1"/>
-    <w:lsdException w:name="Emphasis" w:semiHidden="0" w:uiPriority="20" w:unhideWhenUsed="0" w:qFormat="1"/>
-    <w:lsdException w:name="Table Grid" w:semiHidden="0" w:uiPriority="59" w:unhideWhenUsed="0"/>
-    <w:lsdException w:name="Placeholder Text" w:unhideWhenUsed="0"/>
-    <w:lsdException w:name="No Spacing" w:semiHidden="0" w:uiPriority="1" w:unhideWhenUsed="0" w:qFormat="1"/>
-    <w:lsdException w:name="Light Shading" w:semiHidden="0" w:uiPriority="60" w:unhideWhenUsed="0"/>
-    <w:lsdException w:name="Light List" w:semiHidden="0" w:uiPriority="61" w:unhideWhenUsed="0"/>
-    <w:lsdException w:name="Light Grid" w:semiHidden="0" w:uiPriority="62" w:unhideWhenUsed="0"/>
-    <w:lsdException w:name="Medium Shading 1" w:semiHidden="0" w:uiPriority="63" w:unhideWhenUsed="0"/>
-    <w:lsdException w:name="Medium Shading 2" w:semiHidden="0" w:uiPriority="64" w:unhideWhenUsed="0"/>
-    <w:lsdException w:name="Medium List 1" w:semiHidden="0" w:uiPriority="65" w:unhideWhenUsed="0"/>
-    <w:lsdException w:name="Medium List 2" w:semiHidden="0" w:uiPriority="66" w:unhideWhenUsed="0"/>
-    <w:lsdException w:name="Medium Grid 1" w:semiHidden="0" w:uiPriority="67" w:unhideWhenUsed="0"/>
-    <w:lsdException w:name="Medium Grid 2" w:semiHidden="0" w:uiPriority="68" w:unhideWhenUsed="0"/>
-    <w:lsdException w:name="Medium Grid 3" w:semiHidden="0" w:uiPriority="69" w:unhideWhenUsed="0"/>
-    <w:lsdException w:name="Dark List" w:semiHidden="0" w:uiPriority="70" w:unhideWhenUsed="0"/>
-    <w:lsdException w:name="Colorful Shading" w:semiHidden="0" w:uiPriority="71" w:unhideWhenUsed="0"/>
-    <w:lsdException w:name="Colorful List" w:semiHidden="0" w:uiPriority="72" w:unhideWhenUsed="0"/>
-    <w:lsdException w:name="Colorful Grid" w:semiHidden="0" w:uiPriority="73" w:unhideWhenUsed="0"/>
-    <w:lsdException w:name="Light Shading Accent 1" w:semiHidden="0" w:uiPriority="60" w:unhideWhenUsed="0"/>
-    <w:lsdException w:name="Light List Accent 1" w:semiHidden="0" w:uiPriority="61" w:unhideWhenUsed="0"/>
-    <w:lsdException w:name="Light Grid Accent 1" w:semiHidden="0" w:uiPriority="62" w:unhideWhenUsed="0"/>
-    <w:lsdException w:name="Medium Shading 1 Accent 1" w:semiHidden="0" w:uiPriority="63" w:unhideWhenUsed="0"/>
-    <w:lsdException w:name="Medium Shading 2 Accent 1" w:semiHidden="0" w:uiPriority="64" w:unhideWhenUsed="0"/>
-    <w:lsdException w:name="Medium List 1 Accent 1" w:semiHidden="0" w:uiPriority="65" w:unhideWhenUsed="0"/>
-    <w:lsdException w:name="Revision" w:unhideWhenUsed="0"/>
-    <w:lsdException w:name="List Paragraph" w:semiHidden="0" w:uiPriority="34" w:unhideWhenUsed="0" w:qFormat="1"/>
-    <w:lsdException w:name="Quote" w:semiHidden="0" w:uiPriority="29" w:unhideWhenUsed="0" w:qFormat="1"/>
-    <w:lsdException w:name="Intense Quote" w:semiHidden="0" w:uiPriority="30" w:unhideWhenUsed="0" w:qFormat="1"/>
-    <w:lsdException w:name="Medium List 2 Accent 1" w:semiHidden="0" w:uiPriority="66" w:unhideWhenUsed="0"/>
-    <w:lsdException w:name="Medium Grid 1 Accent 1" w:semiHidden="0" w:uiPriority="67" w:unhideWhenUsed="0"/>
-    <w:lsdException w:name="Medium Grid 2 Accent 1" w:semiHidden="0" w:uiPriority="68" w:unhideWhenUsed="0"/>
-    <w:lsdException w:name="Medium Grid 3 Accent 1" w:semiHidden="0" w:uiPriority="69" w:unhideWhenUsed="0"/>
-    <w:lsdException w:name="Dark List Accent 1" w:semiHidden="0" w:uiPriority="70" w:unhideWhenUsed="0"/>
-    <w:lsdException w:name="Colorful Shading Accent 1" w:semiHidden="0" w:uiPriority="71" w:unhideWhenUsed="0"/>
-    <w:lsdException w:name="Colorful List Accent 1" w:semiHidden="0" w:uiPriority="72" w:unhideWhenUsed="0"/>
-    <w:lsdException w:name="Colorful Grid Accent 1" w:semiHidden="0" w:uiPriority="73" w:unhideWhenUsed="0"/>
-    <w:lsdException w:name="Light Shading Accent 2" w:semiHidden="0" w:uiPriority="60" w:unhideWhenUsed="0"/>
-    <w:lsdException w:name="Light List Accent 2" w:semiHidden="0" w:uiPriority="61" w:unhideWhenUsed="0"/>
-    <w:lsdException w:name="Light Grid Accent 2" w:semiHidden="0" w:uiPriority="62" w:unhideWhenUsed="0"/>
-    <w:lsdException w:name="Medium Shading 1 Accent 2" w:semiHidden="0" w:uiPriority="63" w:unhideWhenUsed="0"/>
-    <w:lsdException w:name="Medium Shading 2 Accent 2" w:semiHidden="0" w:uiPriority="64" w:unhideWhenUsed="0"/>
-    <w:lsdException w:name="Medium List 1 Accent 2" w:semiHidden="0" w:uiPriority="65" w:unhideWhenUsed="0"/>
-    <w:lsdException w:name="Medium List 2 Accent 2" w:semiHidden="0" w:uiPriority="66" w:unhideWhenUsed="0"/>
-    <w:lsdException w:name="Medium Grid 1 Accent 2" w:semiHidden="0" w:uiPriority="67" w:unhideWhenUsed="0"/>
-    <w:lsdException w:name="Medium Grid 2 Accent 2" w:semiHidden="0" w:uiPriority="68" w:unhideWhenUsed="0"/>
-    <w:lsdException w:name="Medium Grid 3 Accent 2" w:semiHidden="0" w:uiPriority="69" w:unhideWhenUsed="0"/>
-    <w:lsdException w:name="Dark List Accent 2" w:semiHidden="0" w:uiPriority="70" w:unhideWhenUsed="0"/>
-    <w:lsdException w:name="Colorful Shading Accent 2" w:semiHidden="0" w:uiPriority="71" w:unhideWhenUsed="0"/>
-    <w:lsdException w:name="Colorful List Accent 2" w:semiHidden="0" w:uiPriority="72" w:unhideWhenUsed="0"/>
-    <w:lsdException w:name="Colorful Grid Accent 2" w:semiHidden="0" w:uiPriority="73" w:unhideWhenUsed="0"/>
-    <w:lsdException w:name="Light Shading Accent 3" w:semiHidden="0" w:uiPriority="60" w:unhideWhenUsed="0"/>
-    <w:lsdException w:name="Light List Accent 3" w:semiHidden="0" w:uiPriority="61" w:unhideWhenUsed="0"/>
-    <w:lsdException w:name="Light Grid Accent 3" w:semiHidden="0" w:uiPriority="62" w:unhideWhenUsed="0"/>
-    <w:lsdException w:name="Medium Shading 1 Accent 3" w:semiHidden="0" w:uiPriority="63" w:unhideWhenUsed="0"/>
-    <w:lsdException w:name="Medium Shading 2 Accent 3" w:semiHidden="0" w:uiPriority="64" w:unhideWhenUsed="0"/>
-    <w:lsdException w:name="Medium List 1 Accent 3" w:semiHidden="0" w:uiPriority="65" w:unhideWhenUsed="0"/>
-    <w:lsdException w:name="Medium List 2 Accent 3" w:semiHidden="0" w:uiPriority="66" w:unhideWhenUsed="0"/>
-    <w:lsdException w:name="Medium Grid 1 Accent 3" w:semiHidden="0" w:uiPriority="67" w:unhideWhenUsed="0"/>
-    <w:lsdException w:name="Medium Grid 2 Accent 3" w:semiHidden="0" w:uiPriority="68" w:unhideWhenUsed="0"/>
-    <w:lsdException w:name="Medium Grid 3 Accent 3" w:semiHidden="0" w:uiPriority="69" w:unhideWhenUsed="0"/>
-    <w:lsdException w:name="Dark List Accent 3" w:semiHidden="0" w:uiPriority="70" w:unhideWhenUsed="0"/>
-    <w:lsdException w:name="Colorful Shading Accent 3" w:semiHidden="0" w:uiPriority="71" w:unhideWhenUsed="0"/>
-    <w:lsdException w:name="Colorful List Accent 3" w:semiHidden="0" w:uiPriority="72" w:unhideWhenUsed="0"/>
-    <w:lsdException w:name="Colorful Grid Accent 3" w:semiHidden="0" w:uiPriority="73" w:unhideWhenUsed="0"/>
-    <w:lsdException w:name="Light Shading Accent 4" w:semiHidden="0" w:uiPriority="60" w:unhideWhenUsed="0"/>
-    <w:lsdException w:name="Light List Accent 4" w:semiHidden="0" w:uiPriority="61" w:unhideWhenUsed="0"/>
-    <w:lsdException w:name="Light Grid Accent 4" w:semiHidden="0" w:uiPriority="62" w:unhideWhenUsed="0"/>
-    <w:lsdException w:name="Medium Shading 1 Accent 4" w:semiHidden="0" w:uiPriority="63" w:unhideWhenUsed="0"/>
-    <w:lsdException w:name="Medium Shading 2 Accent 4" w:semiHidden="0" w:uiPriority="64" w:unhideWhenUsed="0"/>
-    <w:lsdException w:name="Medium List 1 Accent 4" w:semiHidden="0" w:uiPriority="65" w:unhideWhenUsed="0"/>
-    <w:lsdException w:name="Medium List 2 Accent 4" w:semiHidden="0" w:uiPriority="66" w:unhideWhenUsed="0"/>
-    <w:lsdException w:name="Medium Grid 1 Accent 4" w:semiHidden="0" w:uiPriority="67" w:unhideWhenUsed="0"/>
-    <w:lsdException w:name="Medium Grid 2 Accent 4" w:semiHidden="0" w:uiPriority="68" w:unhideWhenUsed="0"/>
-    <w:lsdException w:name="Medium Grid 3 Accent 4" w:semiHidden="0" w:uiPriority="69" w:unhideWhenUsed="0"/>
-    <w:lsdException w:name="Dark List Accent 4" w:semiHidden="0" w:uiPriority="70" w:unhideWhenUsed="0"/>
-    <w:lsdException w:name="Colorful Shading Accent 4" w:semiHidden="0" w:uiPriority="71" w:unhideWhenUsed="0"/>
-    <w:lsdException w:name="Colorful List Accent 4" w:semiHidden="0" w:uiPriority="72" w:unhideWhenUsed="0"/>
-    <w:lsdException w:name="Colorful Grid Accent 4" w:semiHidden="0" w:uiPriority="73" w:unhideWhenUsed="0"/>
-    <w:lsdException w:name="Light Shading Accent 5" w:semiHidden="0" w:uiPriority="60" w:unhideWhenUsed="0"/>
-    <w:lsdException w:name="Light List Accent 5" w:semiHidden="0" w:uiPriority="61" w:unhideWhenUsed="0"/>
-    <w:lsdException w:name="Light Grid Accent 5" w:semiHidden="0" w:uiPriority="62" w:unhideWhenUsed="0"/>
-    <w:lsdException w:name="Medium Shading 1 Accent 5" w:semiHidden="0" w:uiPriority="63" w:unhideWhenUsed="0"/>
-    <w:lsdException w:name="Medium Shading 2 Accent 5" w:semiHidden="0" w:uiPriority="64" w:unhideWhenUsed="0"/>
-    <w:lsdException w:name="Medium List 1 Accent 5" w:semiHidden="0" w:uiPriority="65" w:unhideWhenUsed="0"/>
-    <w:lsdException w:name="Medium List 2 Accent 5" w:semiHidden="0" w:uiPriority="66" w:unhideWhenUsed="0"/>
-    <w:lsdException w:name="Medium Grid 1 Accent 5" w:semiHidden="0" w:uiPriority="67" w:unhideWhenUsed="0"/>
-    <w:lsdException w:name="Medium Grid 2 Accent 5" w:semiHidden="0" w:uiPriority="68" w:unhideWhenUsed="0"/>
-    <w:lsdException w:name="Medium Grid 3 Accent 5" w:semiHidden="0" w:uiPriority="69" w:unhideWhenUsed="0"/>
-    <w:lsdException w:name="Dark List Accent 5" w:semiHidden="0" w:uiPriority="70" w:unhideWhenUsed="0"/>
-    <w:lsdException w:name="Colorful Shading Accent 5" w:semiHidden="0" w:uiPriority="71" w:unhideWhenUsed="0"/>
-    <w:lsdException w:name="Colorful List Accent 5" w:semiHidden="0" w:uiPriority="72" w:unhideWhenUsed="0"/>
-    <w:lsdException w:name="Colorful Grid Accent 5" w:semiHidden="0" w:uiPriority="73" w:unhideWhenUsed="0"/>
-    <w:lsdException w:name="Light Shading Accent 6" w:semiHidden="0" w:uiPriority="60" w:unhideWhenUsed="0"/>
-    <w:lsdException w:name="Light List Accent 6" w:semiHidden="0" w:uiPriority="61" w:unhideWhenUsed="0"/>
-    <w:lsdException w:name="Light Grid Accent 6" w:semiHidden="0" w:uiPriority="62" w:unhideWhenUsed="0"/>
-    <w:lsdException w:name="Medium Shading 1 Accent 6" w:semiHidden="0" w:uiPriority="63" w:unhideWhenUsed="0"/>
-    <w:lsdException w:name="Medium Shading 2 Accent 6" w:semiHidden="0" w:uiPriority="64" w:unhideWhenUsed="0"/>
-    <w:lsdException w:name="Medium List 1 Accent 6" w:semiHidden="0" w:uiPriority="65" w:unhideWhenUsed="0"/>
-    <w:lsdException w:name="Medium List 2 Accent 6" w:semiHidden="0" w:uiPriority="66" w:unhideWhenUsed="0"/>
-    <w:lsdException w:name="Medium Grid 1 Accent 6" w:semiHidden="0" w:uiPriority="67" w:unhideWhenUsed="0"/>
-    <w:lsdException w:name="Medium Grid 2 Accent 6" w:semiHidden="0" w:uiPriority="68" w:unhideWhenUsed="0"/>
-    <w:lsdException w:name="Medium Grid 3 Accent 6" w:semiHidden="0" w:uiPriority="69" w:unhideWhenUsed="0"/>
-    <w:lsdException w:name="Dark List Accent 6" w:semiHidden="0" w:uiPriority="70" w:unhideWhenUsed="0"/>
-    <w:lsdException w:name="Colorful Shading Accent 6" w:semiHidden="0" w:uiPriority="71" w:unhideWhenUsed="0"/>
-    <w:lsdException w:name="Colorful List Accent 6" w:semiHidden="0" w:uiPriority="72" w:unhideWhenUsed="0"/>
-    <w:lsdException w:name="Colorful Grid Accent 6" w:semiHidden="0" w:uiPriority="73" w:unhideWhenUsed="0"/>
-    <w:lsdException w:name="Subtle Emphasis" w:semiHidden="0" w:uiPriority="19" w:unhideWhenUsed="0" w:qFormat="1"/>
-    <w:lsdException w:name="Intense Emphasis" w:semiHidden="0" w:uiPriority="21" w:unhideWhenUsed="0" w:qFormat="1"/>
-    <w:lsdException w:name="Subtle Reference" w:semiHidden="0" w:uiPriority="31" w:unhideWhenUsed="0" w:qFormat="1"/>
-    <w:lsdException w:name="Intense Reference" w:semiHidden="0" w:uiPriority="32" w:unhideWhenUsed="0" w:qFormat="1"/>
-    <w:lsdException w:name="Book Title" w:semiHidden="0" w:uiPriority="33" w:unhideWhenUsed="0" w:qFormat="1"/>
-    <w:lsdException w:name="Bibliography" w:uiPriority="37"/>
-    <w:lsdException w:name="TOC Heading" w:uiPriority="39" w:qFormat="1"/>
-  </w:latentStyles>
-  <w:style w:type="paragraph" w:default="1" w:styleId="a">
-    <w:name w:val="Normal"/>
-    <w:qFormat/>
-    <w:pPr>
-      <w:widowControl w:val="0"/>
-      <w:jc w:val="both"/>
-    </w:pPr>
-  </w:style>
-  <w:style w:type="character" w:default="1" w:styleId="a0">
-    <w:name w:val="Default Paragraph Font"/>
-    <w:uiPriority w:val="1"/>
-    <w:semiHidden/>
-    <w:unhideWhenUsed/>
-  </w:style>
-  <w:style w:type="table" w:default="1" w:styleId="a1">
-    <w:name w:val="Normal Table"/>
+  <w:style w:type="character" w:styleId="a9">
+    <w:name w:val="FollowedHyperlink"/>
+    <w:basedOn w:val="a0"/>
     <w:uiPriority w:val="99"/>
     <w:semiHidden/>
     <w:unhideWhenUsed/>
-    <w:tblPr>
-      <w:tblInd w:w="0" w:type="dxa"/>
-      <w:tblCellMar>
-        <w:top w:w="0" w:type="dxa"/>
-        <w:left w:w="108" w:type="dxa"/>
-        <w:bottom w:w="0" w:type="dxa"/>
-        <w:right w:w="108" w:type="dxa"/>
-      </w:tblCellMar>
-    </w:tblPr>
-  </w:style>
-  <w:style w:type="numbering" w:default="1" w:styleId="a2">
-    <w:name w:val="No List"/>
-    <w:uiPriority w:val="99"/>
-    <w:semiHidden/>
-    <w:unhideWhenUsed/>
-  </w:style>
-  <w:style w:type="paragraph" w:customStyle="1" w:styleId="37064922AB634D6E89043E801474427B">
-    <w:name w:val="37064922AB634D6E89043E801474427B"/>
-    <w:rsid w:val="00086968"/>
-    <w:pPr>
-      <w:widowControl w:val="0"/>
-      <w:jc w:val="both"/>
-    </w:pPr>
-  </w:style>
-  <w:style w:type="paragraph" w:customStyle="1" w:styleId="2FA6A7E4F52C4CB597E60BD6234DBF7B">
-    <w:name w:val="2FA6A7E4F52C4CB597E60BD6234DBF7B"/>
-    <w:rsid w:val="00086968"/>
-    <w:pPr>
-      <w:widowControl w:val="0"/>
-      <w:jc w:val="both"/>
-    </w:pPr>
-  </w:style>
-  <w:style w:type="paragraph" w:customStyle="1" w:styleId="23A0C6900F4D4EC9BE7218A675B861D3">
-    <w:name w:val="23A0C6900F4D4EC9BE7218A675B861D3"/>
-    <w:rsid w:val="00086968"/>
-    <w:pPr>
-      <w:widowControl w:val="0"/>
-      <w:jc w:val="both"/>
-    </w:pPr>
-  </w:style>
-  <w:style w:type="paragraph" w:customStyle="1" w:styleId="66E489A9655A48FEA011CA38F1C591E6">
-    <w:name w:val="66E489A9655A48FEA011CA38F1C591E6"/>
-    <w:rsid w:val="00086968"/>
-    <w:pPr>
-      <w:widowControl w:val="0"/>
-      <w:jc w:val="both"/>
-    </w:pPr>
-  </w:style>
-  <w:style w:type="paragraph" w:customStyle="1" w:styleId="2A840FB51B0247C99CD86E82EC7464DA">
-    <w:name w:val="2A840FB51B0247C99CD86E82EC7464DA"/>
-    <w:rsid w:val="00086968"/>
-    <w:pPr>
-      <w:widowControl w:val="0"/>
-      <w:jc w:val="both"/>
-    </w:pPr>
+    <w:rsid w:val="00DE2B87"/>
+    <w:rPr>
+      <w:color w:val="800080" w:themeColor="followedHyperlink"/>
+      <w:u w:val="single"/>
+    </w:rPr>
   </w:style>
 </w:styles>
-</file>
-
-<file path=word/glossary/stylesWithEffects.xml><?xml version="1.0" encoding="utf-8"?>
-<w:styles xmlns:wpc="http://schemas.microsoft.com/office/word/2010/wordprocessingCanvas" xmlns:mc="http://schemas.openxmlformats.org/markup-compatibility/2006" xmlns:o="urn:schemas-microsoft-com:office:office" xmlns:r="http://schemas.openxmlformats.org/officeDocument/2006/relationships" xmlns:m="http://schemas.openxmlformats.org/officeDocument/2006/math" xmlns:v="urn:schemas-microsoft-com:vml" xmlns:wp14="http://schemas.microsoft.com/office/word/2010/wordprocessingDrawing" xmlns:wp="http://schemas.openxmlformats.org/drawingml/2006/wordprocessingDrawing" xmlns:w10="urn:schemas-microsoft-com:office:word" xmlns:w="http://schemas.openxmlformats.org/wordprocessingml/2006/main" xmlns:w14="http://schemas.microsoft.com/office/word/2010/wordml" xmlns:wpg="http://schemas.microsoft.com/office/word/2010/wordprocessingGroup" xmlns:wpi="http://schemas.microsoft.com/office/word/2010/wordprocessingInk" xmlns:wne="http://schemas.microsoft.com/office/word/2006/wordml" xmlns:wps="http://schemas.microsoft.com/office/word/2010/wordprocessingShape" mc:Ignorable="w14 wp14">
-  <w:docDefaults>
-    <w:rPrDefault>
-      <w:rPr>
-        <w:rFonts w:asciiTheme="minorHAnsi" w:eastAsiaTheme="minorEastAsia" w:hAnsiTheme="minorHAnsi" w:cstheme="minorBidi"/>
-        <w:kern w:val="2"/>
-        <w:sz w:val="21"/>
-        <w:szCs w:val="22"/>
-        <w:lang w:val="en-US" w:eastAsia="zh-CN" w:bidi="ar-SA"/>
-      </w:rPr>
-    </w:rPrDefault>
-    <w:pPrDefault/>
-  </w:docDefaults>
-  <w:latentStyles w:defLockedState="0" w:defUIPriority="99" w:defSemiHidden="1" w:defUnhideWhenUsed="1" w:defQFormat="0" w:count="267">
-    <w:lsdException w:name="Normal" w:semiHidden="0" w:uiPriority="0" w:unhideWhenUsed="0" w:qFormat="1"/>
-    <w:lsdException w:name="heading 1" w:semiHidden="0" w:uiPriority="9" w:unhideWhenUsed="0" w:qFormat="1"/>
-    <w:lsdException w:name="heading 2" w:uiPriority="9" w:qFormat="1"/>
-    <w:lsdException w:name="heading 3" w:uiPriority="9" w:qFormat="1"/>
-    <w:lsdException w:name="heading 4" w:uiPriority="9" w:qFormat="1"/>
-    <w:lsdException w:name="heading 5" w:uiPriority="9" w:qFormat="1"/>
-    <w:lsdException w:name="heading 6" w:uiPriority="9" w:qFormat="1"/>
-    <w:lsdException w:name="heading 7" w:uiPriority="9" w:qFormat="1"/>
-    <w:lsdException w:name="heading 8" w:uiPriority="9" w:qFormat="1"/>
-    <w:lsdException w:name="heading 9" w:uiPriority="9" w:qFormat="1"/>
-    <w:lsdException w:name="toc 1" w:uiPriority="39"/>
-    <w:lsdException w:name="toc 2" w:uiPriority="39"/>
-    <w:lsdException w:name="toc 3" w:uiPriority="39"/>
-    <w:lsdException w:name="toc 4" w:uiPriority="39"/>
-    <w:lsdException w:name="toc 5" w:uiPriority="39"/>
-    <w:lsdException w:name="toc 6" w:uiPriority="39"/>
-    <w:lsdException w:name="toc 7" w:uiPriority="39"/>
-    <w:lsdException w:name="toc 8" w:uiPriority="39"/>
-    <w:lsdException w:name="toc 9" w:uiPriority="39"/>
-    <w:lsdException w:name="caption" w:uiPriority="35" w:qFormat="1"/>
-    <w:lsdException w:name="Title" w:semiHidden="0" w:uiPriority="10" w:unhideWhenUsed="0" w:qFormat="1"/>
-    <w:lsdException w:name="Default Paragraph Font" w:uiPriority="1"/>
-    <w:lsdException w:name="Subtitle" w:semiHidden="0" w:uiPriority="11" w:unhideWhenUsed="0" w:qFormat="1"/>
-    <w:lsdException w:name="Strong" w:semiHidden="0" w:uiPriority="22" w:unhideWhenUsed="0" w:qFormat="1"/>
-    <w:lsdException w:name="Emphasis" w:semiHidden="0" w:uiPriority="20" w:unhideWhenUsed="0" w:qFormat="1"/>
-    <w:lsdException w:name="Table Grid" w:semiHidden="0" w:uiPriority="59" w:unhideWhenUsed="0"/>
-    <w:lsdException w:name="Placeholder Text" w:unhideWhenUsed="0"/>
-    <w:lsdException w:name="No Spacing" w:semiHidden="0" w:uiPriority="1" w:unhideWhenUsed="0" w:qFormat="1"/>
-    <w:lsdException w:name="Light Shading" w:semiHidden="0" w:uiPriority="60" w:unhideWhenUsed="0"/>
-    <w:lsdException w:name="Light List" w:semiHidden="0" w:uiPriority="61" w:unhideWhenUsed="0"/>
-    <w:lsdException w:name="Light Grid" w:semiHidden="0" w:uiPriority="62" w:unhideWhenUsed="0"/>
-    <w:lsdException w:name="Medium Shading 1" w:semiHidden="0" w:uiPriority="63" w:unhideWhenUsed="0"/>
-    <w:lsdException w:name="Medium Shading 2" w:semiHidden="0" w:uiPriority="64" w:unhideWhenUsed="0"/>
-    <w:lsdException w:name="Medium List 1" w:semiHidden="0" w:uiPriority="65" w:unhideWhenUsed="0"/>
-    <w:lsdException w:name="Medium List 2" w:semiHidden="0" w:uiPriority="66" w:unhideWhenUsed="0"/>
-    <w:lsdException w:name="Medium Grid 1" w:semiHidden="0" w:uiPriority="67" w:unhideWhenUsed="0"/>
-    <w:lsdException w:name="Medium Grid 2" w:semiHidden="0" w:uiPriority="68" w:unhideWhenUsed="0"/>
-    <w:lsdException w:name="Medium Grid 3" w:semiHidden="0" w:uiPriority="69" w:unhideWhenUsed="0"/>
-    <w:lsdException w:name="Dark List" w:semiHidden="0" w:uiPriority="70" w:unhideWhenUsed="0"/>
-    <w:lsdException w:name="Colorful Shading" w:semiHidden="0" w:uiPriority="71" w:unhideWhenUsed="0"/>
-    <w:lsdException w:name="Colorful List" w:semiHidden="0" w:uiPriority="72" w:unhideWhenUsed="0"/>
-    <w:lsdException w:name="Colorful Grid" w:semiHidden="0" w:uiPriority="73" w:unhideWhenUsed="0"/>
-    <w:lsdException w:name="Light Shading Accent 1" w:semiHidden="0" w:uiPriority="60" w:unhideWhenUsed="0"/>
-    <w:lsdException w:name="Light List Accent 1" w:semiHidden="0" w:uiPriority="61" w:unhideWhenUsed="0"/>
-    <w:lsdException w:name="Light Grid Accent 1" w:semiHidden="0" w:uiPriority="62" w:unhideWhenUsed="0"/>
-    <w:lsdException w:name="Medium Shading 1 Accent 1" w:semiHidden="0" w:uiPriority="63" w:unhideWhenUsed="0"/>
-    <w:lsdException w:name="Medium Shading 2 Accent 1" w:semiHidden="0" w:uiPriority="64" w:unhideWhenUsed="0"/>
-    <w:lsdException w:name="Medium List 1 Accent 1" w:semiHidden="0" w:uiPriority="65" w:unhideWhenUsed="0"/>
-    <w:lsdException w:name="Revision" w:unhideWhenUsed="0"/>
-    <w:lsdException w:name="List Paragraph" w:semiHidden="0" w:uiPriority="34" w:unhideWhenUsed="0" w:qFormat="1"/>
-    <w:lsdException w:name="Quote" w:semiHidden="0" w:uiPriority="29" w:unhideWhenUsed="0" w:qFormat="1"/>
-    <w:lsdException w:name="Intense Quote" w:semiHidden="0" w:uiPriority="30" w:unhideWhenUsed="0" w:qFormat="1"/>
-    <w:lsdException w:name="Medium List 2 Accent 1" w:semiHidden="0" w:uiPriority="66" w:unhideWhenUsed="0"/>
-    <w:lsdException w:name="Medium Grid 1 Accent 1" w:semiHidden="0" w:uiPriority="67" w:unhideWhenUsed="0"/>
-    <w:lsdException w:name="Medium Grid 2 Accent 1" w:semiHidden="0" w:uiPriority="68" w:unhideWhenUsed="0"/>
-    <w:lsdException w:name="Medium Grid 3 Accent 1" w:semiHidden="0" w:uiPriority="69" w:unhideWhenUsed="0"/>
-    <w:lsdException w:name="Dark List Accent 1" w:semiHidden="0" w:uiPriority="70" w:unhideWhenUsed="0"/>
-    <w:lsdException w:name="Colorful Shading Accent 1" w:semiHidden="0" w:uiPriority="71" w:unhideWhenUsed="0"/>
-    <w:lsdException w:name="Colorful List Accent 1" w:semiHidden="0" w:uiPriority="72" w:unhideWhenUsed="0"/>
-    <w:lsdException w:name="Colorful Grid Accent 1" w:semiHidden="0" w:uiPriority="73" w:unhideWhenUsed="0"/>
-    <w:lsdException w:name="Light Shading Accent 2" w:semiHidden="0" w:uiPriority="60" w:unhideWhenUsed="0"/>
-    <w:lsdException w:name="Light List Accent 2" w:semiHidden="0" w:uiPriority="61" w:unhideWhenUsed="0"/>
-    <w:lsdException w:name="Light Grid Accent 2" w:semiHidden="0" w:uiPriority="62" w:unhideWhenUsed="0"/>
-    <w:lsdException w:name="Medium Shading 1 Accent 2" w:semiHidden="0" w:uiPriority="63" w:unhideWhenUsed="0"/>
-    <w:lsdException w:name="Medium Shading 2 Accent 2" w:semiHidden="0" w:uiPriority="64" w:unhideWhenUsed="0"/>
-    <w:lsdException w:name="Medium List 1 Accent 2" w:semiHidden="0" w:uiPriority="65" w:unhideWhenUsed="0"/>
-    <w:lsdException w:name="Medium List 2 Accent 2" w:semiHidden="0" w:uiPriority="66" w:unhideWhenUsed="0"/>
-    <w:lsdException w:name="Medium Grid 1 Accent 2" w:semiHidden="0" w:uiPriority="67" w:unhideWhenUsed="0"/>
-    <w:lsdException w:name="Medium Grid 2 Accent 2" w:semiHidden="0" w:uiPriority="68" w:unhideWhenUsed="0"/>
-    <w:lsdException w:name="Medium Grid 3 Accent 2" w:semiHidden="0" w:uiPriority="69" w:unhideWhenUsed="0"/>
-    <w:lsdException w:name="Dark List Accent 2" w:semiHidden="0" w:uiPriority="70" w:unhideWhenUsed="0"/>
-    <w:lsdException w:name="Colorful Shading Accent 2" w:semiHidden="0" w:uiPriority="71" w:unhideWhenUsed="0"/>
-    <w:lsdException w:name="Colorful List Accent 2" w:semiHidden="0" w:uiPriority="72" w:unhideWhenUsed="0"/>
-    <w:lsdException w:name="Colorful Grid Accent 2" w:semiHidden="0" w:uiPriority="73" w:unhideWhenUsed="0"/>
-    <w:lsdException w:name="Light Shading Accent 3" w:semiHidden="0" w:uiPriority="60" w:unhideWhenUsed="0"/>
-    <w:lsdException w:name="Light List Accent 3" w:semiHidden="0" w:uiPriority="61" w:unhideWhenUsed="0"/>
-    <w:lsdException w:name="Light Grid Accent 3" w:semiHidden="0" w:uiPriority="62" w:unhideWhenUsed="0"/>
-    <w:lsdException w:name="Medium Shading 1 Accent 3" w:semiHidden="0" w:uiPriority="63" w:unhideWhenUsed="0"/>
-    <w:lsdException w:name="Medium Shading 2 Accent 3" w:semiHidden="0" w:uiPriority="64" w:unhideWhenUsed="0"/>
-    <w:lsdException w:name="Medium List 1 Accent 3" w:semiHidden="0" w:uiPriority="65" w:unhideWhenUsed="0"/>
-    <w:lsdException w:name="Medium List 2 Accent 3" w:semiHidden="0" w:uiPriority="66" w:unhideWhenUsed="0"/>
-    <w:lsdException w:name="Medium Grid 1 Accent 3" w:semiHidden="0" w:uiPriority="67" w:unhideWhenUsed="0"/>
-    <w:lsdException w:name="Medium Grid 2 Accent 3" w:semiHidden="0" w:uiPriority="68" w:unhideWhenUsed="0"/>
-    <w:lsdException w:name="Medium Grid 3 Accent 3" w:semiHidden="0" w:uiPriority="69" w:unhideWhenUsed="0"/>
-    <w:lsdException w:name="Dark List Accent 3" w:semiHidden="0" w:uiPriority="70" w:unhideWhenUsed="0"/>
-    <w:lsdException w:name="Colorful Shading Accent 3" w:semiHidden="0" w:uiPriority="71" w:unhideWhenUsed="0"/>
-    <w:lsdException w:name="Colorful List Accent 3" w:semiHidden="0" w:uiPriority="72" w:unhideWhenUsed="0"/>
-    <w:lsdException w:name="Colorful Grid Accent 3" w:semiHidden="0" w:uiPriority="73" w:unhideWhenUsed="0"/>
-    <w:lsdException w:name="Light Shading Accent 4" w:semiHidden="0" w:uiPriority="60" w:unhideWhenUsed="0"/>
-    <w:lsdException w:name="Light List Accent 4" w:semiHidden="0" w:uiPriority="61" w:unhideWhenUsed="0"/>
-    <w:lsdException w:name="Light Grid Accent 4" w:semiHidden="0" w:uiPriority="62" w:unhideWhenUsed="0"/>
-    <w:lsdException w:name="Medium Shading 1 Accent 4" w:semiHidden="0" w:uiPriority="63" w:unhideWhenUsed="0"/>
-    <w:lsdException w:name="Medium Shading 2 Accent 4" w:semiHidden="0" w:uiPriority="64" w:unhideWhenUsed="0"/>
-    <w:lsdException w:name="Medium List 1 Accent 4" w:semiHidden="0" w:uiPriority="65" w:unhideWhenUsed="0"/>
-    <w:lsdException w:name="Medium List 2 Accent 4" w:semiHidden="0" w:uiPriority="66" w:unhideWhenUsed="0"/>
-    <w:lsdException w:name="Medium Grid 1 Accent 4" w:semiHidden="0" w:uiPriority="67" w:unhideWhenUsed="0"/>
-    <w:lsdException w:name="Medium Grid 2 Accent 4" w:semiHidden="0" w:uiPriority="68" w:unhideWhenUsed="0"/>
-    <w:lsdException w:name="Medium Grid 3 Accent 4" w:semiHidden="0" w:uiPriority="69" w:unhideWhenUsed="0"/>
-    <w:lsdException w:name="Dark List Accent 4" w:semiHidden="0" w:uiPriority="70" w:unhideWhenUsed="0"/>
-    <w:lsdException w:name="Colorful Shading Accent 4" w:semiHidden="0" w:uiPriority="71" w:unhideWhenUsed="0"/>
-    <w:lsdException w:name="Colorful List Accent 4" w:semiHidden="0" w:uiPriority="72" w:unhideWhenUsed="0"/>
-    <w:lsdException w:name="Colorful Grid Accent 4" w:semiHidden="0" w:uiPriority="73" w:unhideWhenUsed="0"/>
-    <w:lsdException w:name="Light Shading Accent 5" w:semiHidden="0" w:uiPriority="60" w:unhideWhenUsed="0"/>
-    <w:lsdException w:name="Light List Accent 5" w:semiHidden="0" w:uiPriority="61" w:unhideWhenUsed="0"/>
-    <w:lsdException w:name="Light Grid Accent 5" w:semiHidden="0" w:uiPriority="62" w:unhideWhenUsed="0"/>
-    <w:lsdException w:name="Medium Shading 1 Accent 5" w:semiHidden="0" w:uiPriority="63" w:unhideWhenUsed="0"/>
-    <w:lsdException w:name="Medium Shading 2 Accent 5" w:semiHidden="0" w:uiPriority="64" w:unhideWhenUsed="0"/>
-    <w:lsdException w:name="Medium List 1 Accent 5" w:semiHidden="0" w:uiPriority="65" w:unhideWhenUsed="0"/>
-    <w:lsdException w:name="Medium List 2 Accent 5" w:semiHidden="0" w:uiPriority="66" w:unhideWhenUsed="0"/>
-    <w:lsdException w:name="Medium Grid 1 Accent 5" w:semiHidden="0" w:uiPriority="67" w:unhideWhenUsed="0"/>
-    <w:lsdException w:name="Medium Grid 2 Accent 5" w:semiHidden="0" w:uiPriority="68" w:unhideWhenUsed="0"/>
-    <w:lsdException w:name="Medium Grid 3 Accent 5" w:semiHidden="0" w:uiPriority="69" w:unhideWhenUsed="0"/>
-    <w:lsdException w:name="Dark List Accent 5" w:semiHidden="0" w:uiPriority="70" w:unhideWhenUsed="0"/>
-    <w:lsdException w:name="Colorful Shading Accent 5" w:semiHidden="0" w:uiPriority="71" w:unhideWhenUsed="0"/>
-    <w:lsdException w:name="Colorful List Accent 5" w:semiHidden="0" w:uiPriority="72" w:unhideWhenUsed="0"/>
-    <w:lsdException w:name="Colorful Grid Accent 5" w:semiHidden="0" w:uiPriority="73" w:unhideWhenUsed="0"/>
-    <w:lsdException w:name="Light Shading Accent 6" w:semiHidden="0" w:uiPriority="60" w:unhideWhenUsed="0"/>
-    <w:lsdException w:name="Light List Accent 6" w:semiHidden="0" w:uiPriority="61" w:unhideWhenUsed="0"/>
-    <w:lsdException w:name="Light Grid Accent 6" w:semiHidden="0" w:uiPriority="62" w:unhideWhenUsed="0"/>
-    <w:lsdException w:name="Medium Shading 1 Accent 6" w:semiHidden="0" w:uiPriority="63" w:unhideWhenUsed="0"/>
-    <w:lsdException w:name="Medium Shading 2 Accent 6" w:semiHidden="0" w:uiPriority="64" w:unhideWhenUsed="0"/>
-    <w:lsdException w:name="Medium List 1 Accent 6" w:semiHidden="0" w:uiPriority="65" w:unhideWhenUsed="0"/>
-    <w:lsdException w:name="Medium List 2 Accent 6" w:semiHidden="0" w:uiPriority="66" w:unhideWhenUsed="0"/>
-    <w:lsdException w:name="Medium Grid 1 Accent 6" w:semiHidden="0" w:uiPriority="67" w:unhideWhenUsed="0"/>
-    <w:lsdException w:name="Medium Grid 2 Accent 6" w:semiHidden="0" w:uiPriority="68" w:unhideWhenUsed="0"/>
-    <w:lsdException w:name="Medium Grid 3 Accent 6" w:semiHidden="0" w:uiPriority="69" w:unhideWhenUsed="0"/>
-    <w:lsdException w:name="Dark List Accent 6" w:semiHidden="0" w:uiPriority="70" w:unhideWhenUsed="0"/>
-    <w:lsdException w:name="Colorful Shading Accent 6" w:semiHidden="0" w:uiPriority="71" w:unhideWhenUsed="0"/>
-    <w:lsdException w:name="Colorful List Accent 6" w:semiHidden="0" w:uiPriority="72" w:unhideWhenUsed="0"/>
-    <w:lsdException w:name="Colorful Grid Accent 6" w:semiHidden="0" w:uiPriority="73" w:unhideWhenUsed="0"/>
-    <w:lsdException w:name="Subtle Emphasis" w:semiHidden="0" w:uiPriority="19" w:unhideWhenUsed="0" w:qFormat="1"/>
-    <w:lsdException w:name="Intense Emphasis" w:semiHidden="0" w:uiPriority="21" w:unhideWhenUsed="0" w:qFormat="1"/>
-    <w:lsdException w:name="Subtle Reference" w:semiHidden="0" w:uiPriority="31" w:unhideWhenUsed="0" w:qFormat="1"/>
-    <w:lsdException w:name="Intense Reference" w:semiHidden="0" w:uiPriority="32" w:unhideWhenUsed="0" w:qFormat="1"/>
-    <w:lsdException w:name="Book Title" w:semiHidden="0" w:uiPriority="33" w:unhideWhenUsed="0" w:qFormat="1"/>
-    <w:lsdException w:name="Bibliography" w:uiPriority="37"/>
-    <w:lsdException w:name="TOC Heading" w:uiPriority="39" w:qFormat="1"/>
-  </w:latentStyles>
-  <w:style w:type="paragraph" w:default="1" w:styleId="a">
-    <w:name w:val="Normal"/>
-    <w:qFormat/>
-    <w:pPr>
-      <w:widowControl w:val="0"/>
-      <w:jc w:val="both"/>
-    </w:pPr>
-  </w:style>
-  <w:style w:type="character" w:default="1" w:styleId="a0">
-    <w:name w:val="Default Paragraph Font"/>
-    <w:uiPriority w:val="1"/>
-    <w:semiHidden/>
-    <w:unhideWhenUsed/>
-  </w:style>
-  <w:style w:type="table" w:default="1" w:styleId="a1">
-    <w:name w:val="Normal Table"/>
-    <w:uiPriority w:val="99"/>
-    <w:semiHidden/>
-    <w:unhideWhenUsed/>
-    <w:tblPr>
-      <w:tblInd w:w="0" w:type="dxa"/>
-      <w:tblCellMar>
-        <w:top w:w="0" w:type="dxa"/>
-        <w:left w:w="108" w:type="dxa"/>
-        <w:bottom w:w="0" w:type="dxa"/>
-        <w:right w:w="108" w:type="dxa"/>
-      </w:tblCellMar>
-    </w:tblPr>
-  </w:style>
-  <w:style w:type="numbering" w:default="1" w:styleId="a2">
-    <w:name w:val="No List"/>
-    <w:uiPriority w:val="99"/>
-    <w:semiHidden/>
-    <w:unhideWhenUsed/>
-  </w:style>
-  <w:style w:type="paragraph" w:customStyle="1" w:styleId="37064922AB634D6E89043E801474427B">
-    <w:name w:val="37064922AB634D6E89043E801474427B"/>
-    <w:rsid w:val="00086968"/>
-    <w:pPr>
-      <w:widowControl w:val="0"/>
-      <w:jc w:val="both"/>
-    </w:pPr>
-  </w:style>
-  <w:style w:type="paragraph" w:customStyle="1" w:styleId="2FA6A7E4F52C4CB597E60BD6234DBF7B">
-    <w:name w:val="2FA6A7E4F52C4CB597E60BD6234DBF7B"/>
-    <w:rsid w:val="00086968"/>
-    <w:pPr>
-      <w:widowControl w:val="0"/>
-      <w:jc w:val="both"/>
-    </w:pPr>
-  </w:style>
-  <w:style w:type="paragraph" w:customStyle="1" w:styleId="23A0C6900F4D4EC9BE7218A675B861D3">
-    <w:name w:val="23A0C6900F4D4EC9BE7218A675B861D3"/>
-    <w:rsid w:val="00086968"/>
-    <w:pPr>
-      <w:widowControl w:val="0"/>
-      <w:jc w:val="both"/>
-    </w:pPr>
-  </w:style>
-  <w:style w:type="paragraph" w:customStyle="1" w:styleId="66E489A9655A48FEA011CA38F1C591E6">
-    <w:name w:val="66E489A9655A48FEA011CA38F1C591E6"/>
-    <w:rsid w:val="00086968"/>
-    <w:pPr>
-      <w:widowControl w:val="0"/>
-      <w:jc w:val="both"/>
-    </w:pPr>
-  </w:style>
-  <w:style w:type="paragraph" w:customStyle="1" w:styleId="2A840FB51B0247C99CD86E82EC7464DA">
-    <w:name w:val="2A840FB51B0247C99CD86E82EC7464DA"/>
-    <w:rsid w:val="00086968"/>
-    <w:pPr>
-      <w:widowControl w:val="0"/>
-      <w:jc w:val="both"/>
-    </w:pPr>
-  </w:style>
-</w:styles>
-</file>
-
-<file path=word/glossary/webSettings.xml><?xml version="1.0" encoding="utf-8"?>
-<w:webSettings xmlns:mc="http://schemas.openxmlformats.org/markup-compatibility/2006" xmlns:r="http://schemas.openxmlformats.org/officeDocument/2006/relationships" xmlns:w="http://schemas.openxmlformats.org/wordprocessingml/2006/main" xmlns:w14="http://schemas.microsoft.com/office/word/2010/wordml" mc:Ignorable="w14">
-  <w:optimizeForBrowser/>
-  <w:allowPNG/>
-</w:webSettings>
 </file>
 
 <file path=word/theme/theme1.xml><?xml version="1.0" encoding="utf-8"?>
@@ -6009,7 +5470,7 @@
 </file>
 
 <file path=customXml/itemProps2.xml><?xml version="1.0" encoding="utf-8"?>
-<ds:datastoreItem xmlns:ds="http://schemas.openxmlformats.org/officeDocument/2006/customXml" ds:itemID="{626E0EBF-4DFD-424A-97CC-528FF25A50A0}">
+<ds:datastoreItem xmlns:ds="http://schemas.openxmlformats.org/officeDocument/2006/customXml" ds:itemID="{2C356FB1-432F-42CB-B4AA-E714292691C4}">
   <ds:schemaRefs>
     <ds:schemaRef ds:uri="http://schemas.openxmlformats.org/officeDocument/2006/bibliography"/>
   </ds:schemaRefs>

</xml_diff>